<commit_message>
Atualizando papeis do gerente
</commit_message>
<xml_diff>
--- a/T2/Gerente de projetos/Plano de Projeto(ATUALIZADO).docx
+++ b/T2/Gerente de projetos/Plano de Projeto(ATUALIZADO).docx
@@ -130,6 +130,8 @@
         </w:rPr>
         <w:t>O time do projeto é composto por 3 membros, João Fanti como Gerente de Projeto e Desenvolvedor, Bruno Costa como Arquiteto e Testador e Fernando Vintacourt como Analista e Desenvolvedor. Os membros possuem bom conhecimento em desenvolvimento web o que será essencial para o desenvolvimento do projeto.</w:t>
       </w:r>
+      <w:bookmarkStart w:id="6" w:name="_GoBack"/>
+      <w:bookmarkEnd w:id="6"/>
     </w:p>
     <w:p>
       <w:pPr>
@@ -229,6 +231,12 @@
             <w:insideV w:val="single" w:color="00000A" w:sz="4" w:space="0"/>
           </w:tblBorders>
           <w:tblLayout w:type="fixed"/>
+          <w:tblCellMar>
+            <w:top w:w="0" w:type="dxa"/>
+            <w:left w:w="108" w:type="dxa"/>
+            <w:bottom w:w="0" w:type="dxa"/>
+            <w:right w:w="108" w:type="dxa"/>
+          </w:tblCellMar>
         </w:tblPrEx>
         <w:tc>
           <w:tcPr>
@@ -1552,8 +1560,6 @@
               </w:rPr>
               <w:t>UC013 - Consultar dados</w:t>
             </w:r>
-            <w:bookmarkStart w:id="9" w:name="_GoBack"/>
-            <w:bookmarkEnd w:id="9"/>
           </w:p>
           <w:p>
             <w:pPr>
@@ -2210,6 +2216,28 @@
           <w:p>
             <w:pPr>
               <w:pStyle w:val="13"/>
+              <w:numPr>
+                <w:ilvl w:val="0"/>
+                <w:numId w:val="18"/>
+              </w:numPr>
+              <w:tabs>
+                <w:tab w:val="left" w:pos="360"/>
+              </w:tabs>
+              <w:spacing w:before="60"/>
+              <w:rPr>
+                <w:lang w:val="pt-BR"/>
+              </w:rPr>
+            </w:pPr>
+            <w:r>
+              <w:rPr>
+                <w:lang w:val="pt-BR"/>
+              </w:rPr>
+              <w:t>Deploy do Sistema</w:t>
+            </w:r>
+          </w:p>
+          <w:p>
+            <w:pPr>
+              <w:pStyle w:val="13"/>
               <w:spacing w:before="60"/>
               <w:ind w:left="0"/>
               <w:rPr>
@@ -2369,6 +2397,50 @@
                 <w:lang w:val="pt-BR"/>
               </w:rPr>
               <w:t>Relatório não conter as informações necessárias para o entendimento do cliente</w:t>
+            </w:r>
+          </w:p>
+          <w:p>
+            <w:pPr>
+              <w:pStyle w:val="13"/>
+              <w:numPr>
+                <w:ilvl w:val="0"/>
+                <w:numId w:val="20"/>
+              </w:numPr>
+              <w:tabs>
+                <w:tab w:val="left" w:pos="360"/>
+              </w:tabs>
+              <w:spacing w:before="60"/>
+              <w:rPr>
+                <w:lang w:val="pt-BR"/>
+              </w:rPr>
+            </w:pPr>
+            <w:r>
+              <w:rPr>
+                <w:lang w:val="pt-BR"/>
+              </w:rPr>
+              <w:t>Sistema não ter um deploy bem sucedido</w:t>
+            </w:r>
+          </w:p>
+          <w:p>
+            <w:pPr>
+              <w:pStyle w:val="13"/>
+              <w:numPr>
+                <w:ilvl w:val="0"/>
+                <w:numId w:val="20"/>
+              </w:numPr>
+              <w:tabs>
+                <w:tab w:val="left" w:pos="360"/>
+              </w:tabs>
+              <w:spacing w:before="60"/>
+              <w:rPr>
+                <w:lang w:val="pt-BR"/>
+              </w:rPr>
+            </w:pPr>
+            <w:r>
+              <w:rPr>
+                <w:lang w:val="pt-BR"/>
+              </w:rPr>
+              <w:t>Sistema não estar disponível para o deploy</w:t>
             </w:r>
           </w:p>
         </w:tc>
@@ -2426,269 +2498,6 @@
                 <w:lang w:val="pt-BR"/>
               </w:rPr>
             </w:pPr>
-            <w:r>
-              <w:rPr>
-                <w:lang w:val="pt-BR"/>
-              </w:rPr>
-              <w:t>15</w:t>
-            </w:r>
-          </w:p>
-        </w:tc>
-      </w:tr>
-      <w:tr>
-        <w:tblPrEx>
-          <w:tblBorders>
-            <w:top w:val="single" w:color="00000A" w:sz="4" w:space="0"/>
-            <w:left w:val="single" w:color="00000A" w:sz="4" w:space="0"/>
-            <w:bottom w:val="single" w:color="00000A" w:sz="4" w:space="0"/>
-            <w:right w:val="single" w:color="00000A" w:sz="4" w:space="0"/>
-            <w:insideH w:val="single" w:color="00000A" w:sz="4" w:space="0"/>
-            <w:insideV w:val="single" w:color="00000A" w:sz="4" w:space="0"/>
-          </w:tblBorders>
-          <w:tblLayout w:type="fixed"/>
-          <w:tblCellMar>
-            <w:top w:w="0" w:type="dxa"/>
-            <w:left w:w="108" w:type="dxa"/>
-            <w:bottom w:w="0" w:type="dxa"/>
-            <w:right w:w="108" w:type="dxa"/>
-          </w:tblCellMar>
-        </w:tblPrEx>
-        <w:tc>
-          <w:tcPr>
-            <w:tcW w:w="1006" w:type="dxa"/>
-            <w:tcBorders>
-              <w:top w:val="single" w:color="00000A" w:sz="4" w:space="0"/>
-              <w:left w:val="single" w:color="00000A" w:sz="4" w:space="0"/>
-              <w:bottom w:val="single" w:color="00000A" w:sz="4" w:space="0"/>
-              <w:right w:val="single" w:color="00000A" w:sz="4" w:space="0"/>
-            </w:tcBorders>
-            <w:shd w:val="clear" w:color="auto" w:fill="auto"/>
-            <w:tcMar>
-              <w:left w:w="108" w:type="dxa"/>
-            </w:tcMar>
-          </w:tcPr>
-          <w:p>
-            <w:pPr>
-              <w:pStyle w:val="13"/>
-              <w:spacing w:before="60"/>
-              <w:ind w:left="0"/>
-              <w:rPr>
-                <w:lang w:val="pt-BR"/>
-              </w:rPr>
-            </w:pPr>
-            <w:r>
-              <w:rPr>
-                <w:lang w:val="pt-BR"/>
-              </w:rPr>
-              <w:t>I7</w:t>
-            </w:r>
-          </w:p>
-        </w:tc>
-        <w:tc>
-          <w:tcPr>
-            <w:tcW w:w="4300" w:type="dxa"/>
-            <w:tcBorders>
-              <w:top w:val="single" w:color="00000A" w:sz="4" w:space="0"/>
-              <w:left w:val="single" w:color="00000A" w:sz="4" w:space="0"/>
-              <w:bottom w:val="single" w:color="00000A" w:sz="4" w:space="0"/>
-              <w:right w:val="single" w:color="00000A" w:sz="4" w:space="0"/>
-            </w:tcBorders>
-            <w:shd w:val="clear" w:color="auto" w:fill="auto"/>
-            <w:tcMar>
-              <w:left w:w="108" w:type="dxa"/>
-            </w:tcMar>
-          </w:tcPr>
-          <w:p>
-            <w:pPr>
-              <w:pStyle w:val="13"/>
-              <w:spacing w:before="60"/>
-              <w:ind w:left="0"/>
-            </w:pPr>
-            <w:r>
-              <w:t>Objectives</w:t>
-            </w:r>
-          </w:p>
-          <w:p>
-            <w:pPr>
-              <w:pStyle w:val="13"/>
-              <w:numPr>
-                <w:ilvl w:val="0"/>
-                <w:numId w:val="21"/>
-              </w:numPr>
-              <w:tabs>
-                <w:tab w:val="left" w:pos="360"/>
-              </w:tabs>
-              <w:spacing w:before="60"/>
-              <w:rPr>
-                <w:lang w:val="pt-BR"/>
-              </w:rPr>
-            </w:pPr>
-            <w:r>
-              <w:rPr>
-                <w:lang w:val="pt-BR"/>
-              </w:rPr>
-              <w:t>Deploy do sistema</w:t>
-            </w:r>
-          </w:p>
-          <w:p>
-            <w:pPr>
-              <w:pStyle w:val="13"/>
-              <w:spacing w:before="60"/>
-              <w:ind w:left="0"/>
-              <w:rPr>
-                <w:lang w:val="pt-BR"/>
-              </w:rPr>
-            </w:pPr>
-            <w:r>
-              <w:rPr>
-                <w:lang w:val="pt-BR"/>
-              </w:rPr>
-              <w:t>Use Case</w:t>
-            </w:r>
-          </w:p>
-          <w:p>
-            <w:pPr>
-              <w:pStyle w:val="13"/>
-              <w:numPr>
-                <w:ilvl w:val="0"/>
-                <w:numId w:val="22"/>
-              </w:numPr>
-              <w:tabs>
-                <w:tab w:val="left" w:pos="360"/>
-              </w:tabs>
-              <w:spacing w:before="60"/>
-              <w:rPr>
-                <w:lang w:val="pt-BR"/>
-              </w:rPr>
-            </w:pPr>
-            <w:r>
-              <w:rPr>
-                <w:lang w:val="pt-BR"/>
-              </w:rPr>
-              <w:t>Todos os casos são envolvidos nesta iteração</w:t>
-            </w:r>
-          </w:p>
-          <w:p>
-            <w:pPr>
-              <w:pStyle w:val="13"/>
-              <w:spacing w:before="60"/>
-              <w:ind w:left="0"/>
-              <w:rPr>
-                <w:lang w:val="pt-BR"/>
-              </w:rPr>
-            </w:pPr>
-            <w:r>
-              <w:rPr>
-                <w:lang w:val="pt-BR"/>
-              </w:rPr>
-              <w:t>Riscos</w:t>
-            </w:r>
-          </w:p>
-          <w:p>
-            <w:pPr>
-              <w:pStyle w:val="13"/>
-              <w:numPr>
-                <w:ilvl w:val="0"/>
-                <w:numId w:val="23"/>
-              </w:numPr>
-              <w:tabs>
-                <w:tab w:val="left" w:pos="360"/>
-              </w:tabs>
-              <w:spacing w:before="60"/>
-              <w:rPr>
-                <w:lang w:val="pt-BR"/>
-              </w:rPr>
-            </w:pPr>
-            <w:r>
-              <w:rPr>
-                <w:lang w:val="pt-BR"/>
-              </w:rPr>
-              <w:t>Sistema não ter um deploy bem sucedido</w:t>
-            </w:r>
-          </w:p>
-          <w:p>
-            <w:pPr>
-              <w:pStyle w:val="13"/>
-              <w:numPr>
-                <w:ilvl w:val="0"/>
-                <w:numId w:val="23"/>
-              </w:numPr>
-              <w:tabs>
-                <w:tab w:val="left" w:pos="360"/>
-              </w:tabs>
-              <w:spacing w:before="60"/>
-              <w:rPr>
-                <w:lang w:val="pt-BR"/>
-              </w:rPr>
-            </w:pPr>
-            <w:r>
-              <w:rPr>
-                <w:lang w:val="pt-BR"/>
-              </w:rPr>
-              <w:t>Sistema não estar disponível para o deploy</w:t>
-            </w:r>
-          </w:p>
-        </w:tc>
-        <w:tc>
-          <w:tcPr>
-            <w:tcW w:w="1825" w:type="dxa"/>
-            <w:tcBorders>
-              <w:top w:val="single" w:color="00000A" w:sz="4" w:space="0"/>
-              <w:left w:val="single" w:color="00000A" w:sz="4" w:space="0"/>
-              <w:bottom w:val="single" w:color="00000A" w:sz="4" w:space="0"/>
-              <w:right w:val="single" w:color="00000A" w:sz="4" w:space="0"/>
-            </w:tcBorders>
-            <w:shd w:val="clear" w:color="auto" w:fill="auto"/>
-            <w:tcMar>
-              <w:left w:w="108" w:type="dxa"/>
-            </w:tcMar>
-          </w:tcPr>
-          <w:p>
-            <w:pPr>
-              <w:pStyle w:val="13"/>
-              <w:spacing w:before="60"/>
-              <w:ind w:left="0"/>
-              <w:rPr>
-                <w:lang w:val="pt-BR"/>
-              </w:rPr>
-            </w:pPr>
-            <w:r>
-              <w:rPr>
-                <w:lang w:val="pt-BR"/>
-              </w:rPr>
-              <w:t>20/01</w:t>
-            </w:r>
-          </w:p>
-        </w:tc>
-        <w:tc>
-          <w:tcPr>
-            <w:tcW w:w="1725" w:type="dxa"/>
-            <w:tcBorders>
-              <w:top w:val="single" w:color="00000A" w:sz="4" w:space="0"/>
-              <w:left w:val="single" w:color="00000A" w:sz="4" w:space="0"/>
-              <w:bottom w:val="single" w:color="00000A" w:sz="4" w:space="0"/>
-              <w:right w:val="single" w:color="00000A" w:sz="4" w:space="0"/>
-            </w:tcBorders>
-            <w:shd w:val="clear" w:color="auto" w:fill="auto"/>
-            <w:tcMar>
-              <w:left w:w="108" w:type="dxa"/>
-            </w:tcMar>
-          </w:tcPr>
-          <w:p>
-            <w:pPr>
-              <w:pStyle w:val="13"/>
-              <w:spacing w:before="60"/>
-              <w:ind w:left="0"/>
-              <w:rPr>
-                <w:lang w:val="pt-BR"/>
-              </w:rPr>
-            </w:pPr>
-            <w:bookmarkStart w:id="6" w:name="_Toc447095880"/>
-            <w:bookmarkEnd w:id="6"/>
-            <w:bookmarkStart w:id="7" w:name="_Toc456600917"/>
-            <w:bookmarkEnd w:id="7"/>
-            <w:bookmarkStart w:id="8" w:name="_Toc456598586"/>
-            <w:bookmarkEnd w:id="8"/>
             <w:r>
               <w:rPr>
                 <w:lang w:val="pt-BR"/>
@@ -4651,143 +4460,6 @@
       </w:rPr>
     </w:lvl>
   </w:abstractNum>
-  <w:abstractNum w:abstractNumId="613563753">
-    <w:nsid w:val="24923D69"/>
-    <w:multiLevelType w:val="multilevel"/>
-    <w:tmpl w:val="24923D69"/>
-    <w:lvl w:ilvl="0" w:tentative="1">
-      <w:start w:val="1"/>
-      <w:numFmt w:val="decimal"/>
-      <w:lvlText w:val="%1."/>
-      <w:lvlJc w:val="left"/>
-      <w:pPr>
-        <w:tabs>
-          <w:tab w:val="left" w:pos="360"/>
-        </w:tabs>
-        <w:ind w:left="360" w:hanging="360"/>
-      </w:pPr>
-    </w:lvl>
-    <w:lvl w:ilvl="1" w:tentative="1">
-      <w:start w:val="1"/>
-      <w:numFmt w:val="bullet"/>
-      <w:lvlText w:val=""/>
-      <w:lvlJc w:val="left"/>
-      <w:pPr>
-        <w:tabs>
-          <w:tab w:val="left" w:pos="1080"/>
-        </w:tabs>
-        <w:ind w:left="1080" w:hanging="360"/>
-      </w:pPr>
-      <w:rPr>
-        <w:rFonts w:hint="default" w:ascii="Symbol" w:hAnsi="Symbol" w:cs="Symbol"/>
-      </w:rPr>
-    </w:lvl>
-    <w:lvl w:ilvl="2" w:tentative="1">
-      <w:start w:val="1"/>
-      <w:numFmt w:val="bullet"/>
-      <w:lvlText w:val=""/>
-      <w:lvlJc w:val="left"/>
-      <w:pPr>
-        <w:tabs>
-          <w:tab w:val="left" w:pos="1800"/>
-        </w:tabs>
-        <w:ind w:left="1800" w:hanging="360"/>
-      </w:pPr>
-      <w:rPr>
-        <w:rFonts w:hint="default" w:ascii="Wingdings" w:hAnsi="Wingdings" w:cs="Wingdings"/>
-      </w:rPr>
-    </w:lvl>
-    <w:lvl w:ilvl="3" w:tentative="1">
-      <w:start w:val="1"/>
-      <w:numFmt w:val="bullet"/>
-      <w:lvlText w:val=""/>
-      <w:lvlJc w:val="left"/>
-      <w:pPr>
-        <w:tabs>
-          <w:tab w:val="left" w:pos="2520"/>
-        </w:tabs>
-        <w:ind w:left="2520" w:hanging="360"/>
-      </w:pPr>
-      <w:rPr>
-        <w:rFonts w:hint="default" w:ascii="Symbol" w:hAnsi="Symbol" w:cs="Symbol"/>
-      </w:rPr>
-    </w:lvl>
-    <w:lvl w:ilvl="4" w:tentative="1">
-      <w:start w:val="1"/>
-      <w:numFmt w:val="bullet"/>
-      <w:lvlText w:val="o"/>
-      <w:lvlJc w:val="left"/>
-      <w:pPr>
-        <w:tabs>
-          <w:tab w:val="left" w:pos="3240"/>
-        </w:tabs>
-        <w:ind w:left="3240" w:hanging="360"/>
-      </w:pPr>
-      <w:rPr>
-        <w:rFonts w:hint="default" w:ascii="Courier New" w:hAnsi="Courier New" w:cs="Courier New"/>
-      </w:rPr>
-    </w:lvl>
-    <w:lvl w:ilvl="5" w:tentative="1">
-      <w:start w:val="1"/>
-      <w:numFmt w:val="bullet"/>
-      <w:lvlText w:val=""/>
-      <w:lvlJc w:val="left"/>
-      <w:pPr>
-        <w:tabs>
-          <w:tab w:val="left" w:pos="3960"/>
-        </w:tabs>
-        <w:ind w:left="3960" w:hanging="360"/>
-      </w:pPr>
-      <w:rPr>
-        <w:rFonts w:hint="default" w:ascii="Wingdings" w:hAnsi="Wingdings" w:cs="Wingdings"/>
-      </w:rPr>
-    </w:lvl>
-    <w:lvl w:ilvl="6" w:tentative="1">
-      <w:start w:val="1"/>
-      <w:numFmt w:val="bullet"/>
-      <w:lvlText w:val=""/>
-      <w:lvlJc w:val="left"/>
-      <w:pPr>
-        <w:tabs>
-          <w:tab w:val="left" w:pos="4680"/>
-        </w:tabs>
-        <w:ind w:left="4680" w:hanging="360"/>
-      </w:pPr>
-      <w:rPr>
-        <w:rFonts w:hint="default" w:ascii="Symbol" w:hAnsi="Symbol" w:cs="Symbol"/>
-      </w:rPr>
-    </w:lvl>
-    <w:lvl w:ilvl="7" w:tentative="1">
-      <w:start w:val="1"/>
-      <w:numFmt w:val="bullet"/>
-      <w:lvlText w:val="o"/>
-      <w:lvlJc w:val="left"/>
-      <w:pPr>
-        <w:tabs>
-          <w:tab w:val="left" w:pos="5400"/>
-        </w:tabs>
-        <w:ind w:left="5400" w:hanging="360"/>
-      </w:pPr>
-      <w:rPr>
-        <w:rFonts w:hint="default" w:ascii="Courier New" w:hAnsi="Courier New" w:cs="Courier New"/>
-      </w:rPr>
-    </w:lvl>
-    <w:lvl w:ilvl="8" w:tentative="1">
-      <w:start w:val="1"/>
-      <w:numFmt w:val="bullet"/>
-      <w:lvlText w:val=""/>
-      <w:lvlJc w:val="left"/>
-      <w:pPr>
-        <w:tabs>
-          <w:tab w:val="left" w:pos="6120"/>
-        </w:tabs>
-        <w:ind w:left="6120" w:hanging="360"/>
-      </w:pPr>
-      <w:rPr>
-        <w:rFonts w:hint="default" w:ascii="Wingdings" w:hAnsi="Wingdings" w:cs="Wingdings"/>
-      </w:rPr>
-    </w:lvl>
-  </w:abstractNum>
   <w:abstractNum w:abstractNumId="2106532245">
     <w:nsid w:val="7D8F2195"/>
     <w:multiLevelType w:val="multilevel"/>
@@ -5065,143 +4737,6 @@
       </w:rPr>
     </w:lvl>
   </w:abstractNum>
-  <w:abstractNum w:abstractNumId="1830947262">
-    <w:nsid w:val="6D2209BE"/>
-    <w:multiLevelType w:val="multilevel"/>
-    <w:tmpl w:val="6D2209BE"/>
-    <w:lvl w:ilvl="0" w:tentative="1">
-      <w:start w:val="1"/>
-      <w:numFmt w:val="decimal"/>
-      <w:lvlText w:val="%1."/>
-      <w:lvlJc w:val="left"/>
-      <w:pPr>
-        <w:tabs>
-          <w:tab w:val="left" w:pos="360"/>
-        </w:tabs>
-        <w:ind w:left="360" w:hanging="360"/>
-      </w:pPr>
-    </w:lvl>
-    <w:lvl w:ilvl="1" w:tentative="1">
-      <w:start w:val="1"/>
-      <w:numFmt w:val="bullet"/>
-      <w:lvlText w:val=""/>
-      <w:lvlJc w:val="left"/>
-      <w:pPr>
-        <w:tabs>
-          <w:tab w:val="left" w:pos="1080"/>
-        </w:tabs>
-        <w:ind w:left="1080" w:hanging="360"/>
-      </w:pPr>
-      <w:rPr>
-        <w:rFonts w:hint="default" w:ascii="Symbol" w:hAnsi="Symbol" w:cs="Symbol"/>
-      </w:rPr>
-    </w:lvl>
-    <w:lvl w:ilvl="2" w:tentative="1">
-      <w:start w:val="1"/>
-      <w:numFmt w:val="bullet"/>
-      <w:lvlText w:val=""/>
-      <w:lvlJc w:val="left"/>
-      <w:pPr>
-        <w:tabs>
-          <w:tab w:val="left" w:pos="1800"/>
-        </w:tabs>
-        <w:ind w:left="1800" w:hanging="360"/>
-      </w:pPr>
-      <w:rPr>
-        <w:rFonts w:hint="default" w:ascii="Wingdings" w:hAnsi="Wingdings" w:cs="Wingdings"/>
-      </w:rPr>
-    </w:lvl>
-    <w:lvl w:ilvl="3" w:tentative="1">
-      <w:start w:val="1"/>
-      <w:numFmt w:val="bullet"/>
-      <w:lvlText w:val=""/>
-      <w:lvlJc w:val="left"/>
-      <w:pPr>
-        <w:tabs>
-          <w:tab w:val="left" w:pos="2520"/>
-        </w:tabs>
-        <w:ind w:left="2520" w:hanging="360"/>
-      </w:pPr>
-      <w:rPr>
-        <w:rFonts w:hint="default" w:ascii="Symbol" w:hAnsi="Symbol" w:cs="Symbol"/>
-      </w:rPr>
-    </w:lvl>
-    <w:lvl w:ilvl="4" w:tentative="1">
-      <w:start w:val="1"/>
-      <w:numFmt w:val="bullet"/>
-      <w:lvlText w:val="o"/>
-      <w:lvlJc w:val="left"/>
-      <w:pPr>
-        <w:tabs>
-          <w:tab w:val="left" w:pos="3240"/>
-        </w:tabs>
-        <w:ind w:left="3240" w:hanging="360"/>
-      </w:pPr>
-      <w:rPr>
-        <w:rFonts w:hint="default" w:ascii="Courier New" w:hAnsi="Courier New" w:cs="Courier New"/>
-      </w:rPr>
-    </w:lvl>
-    <w:lvl w:ilvl="5" w:tentative="1">
-      <w:start w:val="1"/>
-      <w:numFmt w:val="bullet"/>
-      <w:lvlText w:val=""/>
-      <w:lvlJc w:val="left"/>
-      <w:pPr>
-        <w:tabs>
-          <w:tab w:val="left" w:pos="3960"/>
-        </w:tabs>
-        <w:ind w:left="3960" w:hanging="360"/>
-      </w:pPr>
-      <w:rPr>
-        <w:rFonts w:hint="default" w:ascii="Wingdings" w:hAnsi="Wingdings" w:cs="Wingdings"/>
-      </w:rPr>
-    </w:lvl>
-    <w:lvl w:ilvl="6" w:tentative="1">
-      <w:start w:val="1"/>
-      <w:numFmt w:val="bullet"/>
-      <w:lvlText w:val=""/>
-      <w:lvlJc w:val="left"/>
-      <w:pPr>
-        <w:tabs>
-          <w:tab w:val="left" w:pos="4680"/>
-        </w:tabs>
-        <w:ind w:left="4680" w:hanging="360"/>
-      </w:pPr>
-      <w:rPr>
-        <w:rFonts w:hint="default" w:ascii="Symbol" w:hAnsi="Symbol" w:cs="Symbol"/>
-      </w:rPr>
-    </w:lvl>
-    <w:lvl w:ilvl="7" w:tentative="1">
-      <w:start w:val="1"/>
-      <w:numFmt w:val="bullet"/>
-      <w:lvlText w:val="o"/>
-      <w:lvlJc w:val="left"/>
-      <w:pPr>
-        <w:tabs>
-          <w:tab w:val="left" w:pos="5400"/>
-        </w:tabs>
-        <w:ind w:left="5400" w:hanging="360"/>
-      </w:pPr>
-      <w:rPr>
-        <w:rFonts w:hint="default" w:ascii="Courier New" w:hAnsi="Courier New" w:cs="Courier New"/>
-      </w:rPr>
-    </w:lvl>
-    <w:lvl w:ilvl="8" w:tentative="1">
-      <w:start w:val="1"/>
-      <w:numFmt w:val="bullet"/>
-      <w:lvlText w:val=""/>
-      <w:lvlJc w:val="left"/>
-      <w:pPr>
-        <w:tabs>
-          <w:tab w:val="left" w:pos="6120"/>
-        </w:tabs>
-        <w:ind w:left="6120" w:hanging="360"/>
-      </w:pPr>
-      <w:rPr>
-        <w:rFonts w:hint="default" w:ascii="Wingdings" w:hAnsi="Wingdings" w:cs="Wingdings"/>
-      </w:rPr>
-    </w:lvl>
-  </w:abstractNum>
   <w:abstractNum w:abstractNumId="1566184409">
     <w:nsid w:val="5D5A13D9"/>
     <w:multiLevelType w:val="multilevel"/>
@@ -5480,143 +5015,6 @@
     <w:nsid w:val="722714CF"/>
     <w:multiLevelType w:val="multilevel"/>
     <w:tmpl w:val="722714CF"/>
-    <w:lvl w:ilvl="0" w:tentative="1">
-      <w:start w:val="1"/>
-      <w:numFmt w:val="decimal"/>
-      <w:lvlText w:val="%1."/>
-      <w:lvlJc w:val="left"/>
-      <w:pPr>
-        <w:tabs>
-          <w:tab w:val="left" w:pos="360"/>
-        </w:tabs>
-        <w:ind w:left="360" w:hanging="360"/>
-      </w:pPr>
-    </w:lvl>
-    <w:lvl w:ilvl="1" w:tentative="1">
-      <w:start w:val="1"/>
-      <w:numFmt w:val="bullet"/>
-      <w:lvlText w:val=""/>
-      <w:lvlJc w:val="left"/>
-      <w:pPr>
-        <w:tabs>
-          <w:tab w:val="left" w:pos="1080"/>
-        </w:tabs>
-        <w:ind w:left="1080" w:hanging="360"/>
-      </w:pPr>
-      <w:rPr>
-        <w:rFonts w:hint="default" w:ascii="Symbol" w:hAnsi="Symbol" w:cs="Symbol"/>
-      </w:rPr>
-    </w:lvl>
-    <w:lvl w:ilvl="2" w:tentative="1">
-      <w:start w:val="1"/>
-      <w:numFmt w:val="bullet"/>
-      <w:lvlText w:val=""/>
-      <w:lvlJc w:val="left"/>
-      <w:pPr>
-        <w:tabs>
-          <w:tab w:val="left" w:pos="1800"/>
-        </w:tabs>
-        <w:ind w:left="1800" w:hanging="360"/>
-      </w:pPr>
-      <w:rPr>
-        <w:rFonts w:hint="default" w:ascii="Wingdings" w:hAnsi="Wingdings" w:cs="Wingdings"/>
-      </w:rPr>
-    </w:lvl>
-    <w:lvl w:ilvl="3" w:tentative="1">
-      <w:start w:val="1"/>
-      <w:numFmt w:val="bullet"/>
-      <w:lvlText w:val=""/>
-      <w:lvlJc w:val="left"/>
-      <w:pPr>
-        <w:tabs>
-          <w:tab w:val="left" w:pos="2520"/>
-        </w:tabs>
-        <w:ind w:left="2520" w:hanging="360"/>
-      </w:pPr>
-      <w:rPr>
-        <w:rFonts w:hint="default" w:ascii="Symbol" w:hAnsi="Symbol" w:cs="Symbol"/>
-      </w:rPr>
-    </w:lvl>
-    <w:lvl w:ilvl="4" w:tentative="1">
-      <w:start w:val="1"/>
-      <w:numFmt w:val="bullet"/>
-      <w:lvlText w:val="o"/>
-      <w:lvlJc w:val="left"/>
-      <w:pPr>
-        <w:tabs>
-          <w:tab w:val="left" w:pos="3240"/>
-        </w:tabs>
-        <w:ind w:left="3240" w:hanging="360"/>
-      </w:pPr>
-      <w:rPr>
-        <w:rFonts w:hint="default" w:ascii="Courier New" w:hAnsi="Courier New" w:cs="Courier New"/>
-      </w:rPr>
-    </w:lvl>
-    <w:lvl w:ilvl="5" w:tentative="1">
-      <w:start w:val="1"/>
-      <w:numFmt w:val="bullet"/>
-      <w:lvlText w:val=""/>
-      <w:lvlJc w:val="left"/>
-      <w:pPr>
-        <w:tabs>
-          <w:tab w:val="left" w:pos="3960"/>
-        </w:tabs>
-        <w:ind w:left="3960" w:hanging="360"/>
-      </w:pPr>
-      <w:rPr>
-        <w:rFonts w:hint="default" w:ascii="Wingdings" w:hAnsi="Wingdings" w:cs="Wingdings"/>
-      </w:rPr>
-    </w:lvl>
-    <w:lvl w:ilvl="6" w:tentative="1">
-      <w:start w:val="1"/>
-      <w:numFmt w:val="bullet"/>
-      <w:lvlText w:val=""/>
-      <w:lvlJc w:val="left"/>
-      <w:pPr>
-        <w:tabs>
-          <w:tab w:val="left" w:pos="4680"/>
-        </w:tabs>
-        <w:ind w:left="4680" w:hanging="360"/>
-      </w:pPr>
-      <w:rPr>
-        <w:rFonts w:hint="default" w:ascii="Symbol" w:hAnsi="Symbol" w:cs="Symbol"/>
-      </w:rPr>
-    </w:lvl>
-    <w:lvl w:ilvl="7" w:tentative="1">
-      <w:start w:val="1"/>
-      <w:numFmt w:val="bullet"/>
-      <w:lvlText w:val="o"/>
-      <w:lvlJc w:val="left"/>
-      <w:pPr>
-        <w:tabs>
-          <w:tab w:val="left" w:pos="5400"/>
-        </w:tabs>
-        <w:ind w:left="5400" w:hanging="360"/>
-      </w:pPr>
-      <w:rPr>
-        <w:rFonts w:hint="default" w:ascii="Courier New" w:hAnsi="Courier New" w:cs="Courier New"/>
-      </w:rPr>
-    </w:lvl>
-    <w:lvl w:ilvl="8" w:tentative="1">
-      <w:start w:val="1"/>
-      <w:numFmt w:val="bullet"/>
-      <w:lvlText w:val=""/>
-      <w:lvlJc w:val="left"/>
-      <w:pPr>
-        <w:tabs>
-          <w:tab w:val="left" w:pos="6120"/>
-        </w:tabs>
-        <w:ind w:left="6120" w:hanging="360"/>
-      </w:pPr>
-      <w:rPr>
-        <w:rFonts w:hint="default" w:ascii="Wingdings" w:hAnsi="Wingdings" w:cs="Wingdings"/>
-      </w:rPr>
-    </w:lvl>
-  </w:abstractNum>
-  <w:abstractNum w:abstractNumId="727731070">
-    <w:nsid w:val="2B604B7E"/>
-    <w:multiLevelType w:val="multilevel"/>
-    <w:tmpl w:val="2B604B7E"/>
     <w:lvl w:ilvl="0" w:tentative="1">
       <w:start w:val="1"/>
       <w:numFmt w:val="decimal"/>
@@ -6173,15 +5571,6 @@
   </w:num>
   <w:num w:numId="20">
     <w:abstractNumId w:val="1915163855"/>
-  </w:num>
-  <w:num w:numId="21">
-    <w:abstractNumId w:val="613563753"/>
-  </w:num>
-  <w:num w:numId="22">
-    <w:abstractNumId w:val="727731070"/>
-  </w:num>
-  <w:num w:numId="23">
-    <w:abstractNumId w:val="1830947262"/>
   </w:num>
 </w:numbering>
 </file>

</xml_diff>